<commit_message>
Updated the Game Jam document
</commit_message>
<xml_diff>
--- a/6022_Phys 2/SAM/Project_1/INFO6022_Physics_2_Project_1_Winter_2024.docx
+++ b/6022_Phys 2/SAM/Project_1/INFO6022_Physics_2_Project_1_Winter_2024.docx
@@ -252,10 +252,34 @@
             </w:r>
             <w:r>
               <w:rPr>
+                <w:dstrike/>
                 <w:sz w:val="28"/>
                 <w:lang w:val="en-CA"/>
               </w:rPr>
               <w:t>8</w:t>
+            </w:r>
+            <w:r>
+              <w:rPr>
+                <w:dstrike/>
+                <w:sz w:val="28"/>
+                <w:vertAlign w:val="superscript"/>
+                <w:lang w:val="en-CA"/>
+              </w:rPr>
+              <w:t>th</w:t>
+            </w:r>
+            <w:r>
+              <w:rPr>
+                <w:sz w:val="28"/>
+                <w:lang w:val="en-CA"/>
+              </w:rPr>
+              <w:t xml:space="preserve"> </w:t>
+            </w:r>
+            <w:r>
+              <w:rPr>
+                <w:sz w:val="28"/>
+                <w:lang w:val="en-CA"/>
+              </w:rPr>
+              <w:t>15</w:t>
             </w:r>
             <w:r>
               <w:rPr>
@@ -3512,20 +3536,8 @@
                                       <w:sz w:val="96"/>
                                       <w:szCs w:val="96"/>
                                     </w:rPr>
-                                    <w:t xml:space="preserve">Ignore this </w:t>
+                                    <w:t>Ignore this page</w:t>
                                   </w:r>
-                                  <w:proofErr w:type="gramStart"/>
-                                  <w:r>
-                                    <w:rPr>
-                                      <w:rFonts w:ascii="Courier New" w:hAnsi="Courier New" w:cs="Courier New"/>
-                                      <w:b/>
-                                      <w:bCs/>
-                                      <w:sz w:val="96"/>
-                                      <w:szCs w:val="96"/>
-                                    </w:rPr>
-                                    <w:t>page</w:t>
-                                  </w:r>
-                                  <w:proofErr w:type="gramEnd"/>
                                 </w:p>
                               </w:txbxContent>
                             </wps:txbx>
@@ -3575,20 +3587,8 @@
                                 <w:sz w:val="96"/>
                                 <w:szCs w:val="96"/>
                               </w:rPr>
-                              <w:t xml:space="preserve">Ignore this </w:t>
+                              <w:t>Ignore this page</w:t>
                             </w:r>
-                            <w:proofErr w:type="gramStart"/>
-                            <w:r>
-                              <w:rPr>
-                                <w:rFonts w:ascii="Courier New" w:hAnsi="Courier New" w:cs="Courier New"/>
-                                <w:b/>
-                                <w:bCs/>
-                                <w:sz w:val="96"/>
-                                <w:szCs w:val="96"/>
-                              </w:rPr>
-                              <w:t>page</w:t>
-                            </w:r>
-                            <w:proofErr w:type="gramEnd"/>
                           </w:p>
                         </w:txbxContent>
                       </v:textbox>

</xml_diff>